<commit_message>
Type of Linked list
Type of linked list
</commit_message>
<xml_diff>
--- a/Lesson/Linked List.docx
+++ b/Lesson/Linked List.docx
@@ -421,6 +421,434 @@
       </w:r>
     </w:p>
     <w:p/>
+    <w:p/>
+    <w:p>
+      <w:pPr>
+        <w:spacing w:before="100" w:beforeAutospacing="1" w:after="100" w:afterAutospacing="1" w:line="240" w:lineRule="auto"/>
+        <w:outlineLvl w:val="1"/>
+        <w:rPr>
+          <w:rFonts w:eastAsia="Times New Roman" w:cstheme="minorHAnsi"/>
+          <w:b/>
+          <w:sz w:val="24"/>
+          <w:szCs w:val="24"/>
+        </w:rPr>
+      </w:pPr>
+      <w:r>
+        <w:rPr>
+          <w:rFonts w:eastAsia="Times New Roman" w:cstheme="minorHAnsi"/>
+          <w:b/>
+          <w:sz w:val="28"/>
+          <w:szCs w:val="24"/>
+        </w:rPr>
+        <w:t>Types of Linked List</w:t>
+      </w:r>
+    </w:p>
+    <w:p>
+      <w:pPr>
+        <w:spacing w:before="120" w:after="144" w:line="240" w:lineRule="auto"/>
+        <w:ind w:left="48" w:right="48"/>
+        <w:jc w:val="both"/>
+        <w:rPr>
+          <w:rFonts w:eastAsia="Times New Roman" w:cstheme="minorHAnsi"/>
+          <w:color w:val="000000"/>
+          <w:sz w:val="24"/>
+          <w:szCs w:val="24"/>
+        </w:rPr>
+      </w:pPr>
+      <w:r>
+        <w:rPr>
+          <w:rFonts w:eastAsia="Times New Roman" w:cstheme="minorHAnsi"/>
+          <w:color w:val="000000"/>
+          <w:sz w:val="24"/>
+          <w:szCs w:val="24"/>
+        </w:rPr>
+        <w:t xml:space="preserve">Following are the various </w:t>
+      </w:r>
+      <w:proofErr w:type="spellStart"/>
+      <w:r>
+        <w:rPr>
+          <w:rFonts w:eastAsia="Times New Roman" w:cstheme="minorHAnsi"/>
+          <w:color w:val="000000"/>
+          <w:sz w:val="24"/>
+          <w:szCs w:val="24"/>
+        </w:rPr>
+        <w:t>flavours</w:t>
+      </w:r>
+      <w:proofErr w:type="spellEnd"/>
+      <w:r>
+        <w:rPr>
+          <w:rFonts w:eastAsia="Times New Roman" w:cstheme="minorHAnsi"/>
+          <w:color w:val="000000"/>
+          <w:sz w:val="24"/>
+          <w:szCs w:val="24"/>
+        </w:rPr>
+        <w:t xml:space="preserve"> of linked list.</w:t>
+      </w:r>
+    </w:p>
+    <w:p>
+      <w:pPr>
+        <w:numPr>
+          <w:ilvl w:val="0"/>
+          <w:numId w:val="3"/>
+        </w:numPr>
+        <w:spacing w:before="120" w:after="144" w:line="240" w:lineRule="auto"/>
+        <w:ind w:left="768" w:right="48"/>
+        <w:jc w:val="both"/>
+        <w:rPr>
+          <w:rFonts w:eastAsia="Times New Roman" w:cstheme="minorHAnsi"/>
+          <w:color w:val="000000"/>
+          <w:sz w:val="24"/>
+          <w:szCs w:val="24"/>
+        </w:rPr>
+      </w:pPr>
+      <w:r>
+        <w:rPr>
+          <w:rFonts w:eastAsia="Times New Roman" w:cstheme="minorHAnsi"/>
+          <w:b/>
+          <w:bCs/>
+          <w:color w:val="000000"/>
+          <w:sz w:val="24"/>
+          <w:szCs w:val="24"/>
+        </w:rPr>
+        <w:t>Simple Linked List</w:t>
+      </w:r>
+      <w:r>
+        <w:rPr>
+          <w:rFonts w:eastAsia="Times New Roman" w:cstheme="minorHAnsi"/>
+          <w:color w:val="000000"/>
+          <w:sz w:val="24"/>
+          <w:szCs w:val="24"/>
+        </w:rPr>
+        <w:t> − Item Navigation is forward only.</w:t>
+      </w:r>
+    </w:p>
+    <w:p>
+      <w:pPr>
+        <w:numPr>
+          <w:ilvl w:val="0"/>
+          <w:numId w:val="3"/>
+        </w:numPr>
+        <w:spacing w:before="120" w:after="144" w:line="240" w:lineRule="auto"/>
+        <w:ind w:left="768" w:right="48"/>
+        <w:jc w:val="both"/>
+        <w:rPr>
+          <w:rFonts w:eastAsia="Times New Roman" w:cstheme="minorHAnsi"/>
+          <w:color w:val="000000"/>
+          <w:sz w:val="24"/>
+          <w:szCs w:val="24"/>
+        </w:rPr>
+      </w:pPr>
+      <w:r>
+        <w:rPr>
+          <w:rFonts w:eastAsia="Times New Roman" w:cstheme="minorHAnsi"/>
+          <w:b/>
+          <w:bCs/>
+          <w:color w:val="000000"/>
+          <w:sz w:val="24"/>
+          <w:szCs w:val="24"/>
+        </w:rPr>
+        <w:t>Doubly Linked List</w:t>
+      </w:r>
+      <w:r>
+        <w:rPr>
+          <w:rFonts w:eastAsia="Times New Roman" w:cstheme="minorHAnsi"/>
+          <w:color w:val="000000"/>
+          <w:sz w:val="24"/>
+          <w:szCs w:val="24"/>
+        </w:rPr>
+        <w:t> − Items can be navigated forward and backward way.</w:t>
+      </w:r>
+    </w:p>
+    <w:p>
+      <w:pPr>
+        <w:numPr>
+          <w:ilvl w:val="0"/>
+          <w:numId w:val="3"/>
+        </w:numPr>
+        <w:spacing w:before="120" w:after="144" w:line="240" w:lineRule="auto"/>
+        <w:ind w:left="768" w:right="48"/>
+        <w:jc w:val="both"/>
+        <w:rPr>
+          <w:rFonts w:eastAsia="Times New Roman" w:cstheme="minorHAnsi"/>
+          <w:color w:val="000000"/>
+          <w:sz w:val="24"/>
+          <w:szCs w:val="24"/>
+        </w:rPr>
+      </w:pPr>
+      <w:r>
+        <w:rPr>
+          <w:rFonts w:eastAsia="Times New Roman" w:cstheme="minorHAnsi"/>
+          <w:b/>
+          <w:bCs/>
+          <w:color w:val="000000"/>
+          <w:sz w:val="24"/>
+          <w:szCs w:val="24"/>
+        </w:rPr>
+        <w:t>Circular Linked List</w:t>
+      </w:r>
+      <w:r>
+        <w:rPr>
+          <w:rFonts w:eastAsia="Times New Roman" w:cstheme="minorHAnsi"/>
+          <w:color w:val="000000"/>
+          <w:sz w:val="24"/>
+          <w:szCs w:val="24"/>
+        </w:rPr>
+        <w:t xml:space="preserve"> − Last item contains link of the first element as next and </w:t>
+      </w:r>
+      <w:proofErr w:type="spellStart"/>
+      <w:r>
+        <w:rPr>
+          <w:rFonts w:eastAsia="Times New Roman" w:cstheme="minorHAnsi"/>
+          <w:color w:val="000000"/>
+          <w:sz w:val="24"/>
+          <w:szCs w:val="24"/>
+        </w:rPr>
+        <w:t>and</w:t>
+      </w:r>
+      <w:proofErr w:type="spellEnd"/>
+      <w:r>
+        <w:rPr>
+          <w:rFonts w:eastAsia="Times New Roman" w:cstheme="minorHAnsi"/>
+          <w:color w:val="000000"/>
+          <w:sz w:val="24"/>
+          <w:szCs w:val="24"/>
+        </w:rPr>
+        <w:t xml:space="preserve"> first element has link to last element as prev.</w:t>
+      </w:r>
+    </w:p>
+    <w:p>
+      <w:pPr>
+        <w:spacing w:before="100" w:beforeAutospacing="1" w:after="100" w:afterAutospacing="1" w:line="240" w:lineRule="auto"/>
+        <w:outlineLvl w:val="1"/>
+        <w:rPr>
+          <w:rFonts w:eastAsia="Times New Roman" w:cstheme="minorHAnsi"/>
+          <w:b/>
+          <w:sz w:val="28"/>
+          <w:szCs w:val="24"/>
+        </w:rPr>
+      </w:pPr>
+    </w:p>
+    <w:p>
+      <w:pPr>
+        <w:spacing w:before="100" w:beforeAutospacing="1" w:after="100" w:afterAutospacing="1" w:line="240" w:lineRule="auto"/>
+        <w:outlineLvl w:val="1"/>
+        <w:rPr>
+          <w:rFonts w:eastAsia="Times New Roman" w:cstheme="minorHAnsi"/>
+          <w:b/>
+          <w:sz w:val="28"/>
+          <w:szCs w:val="24"/>
+        </w:rPr>
+      </w:pPr>
+      <w:r>
+        <w:rPr>
+          <w:rFonts w:eastAsia="Times New Roman" w:cstheme="minorHAnsi"/>
+          <w:b/>
+          <w:sz w:val="28"/>
+          <w:szCs w:val="24"/>
+        </w:rPr>
+        <w:lastRenderedPageBreak/>
+        <w:t>Basic Operations</w:t>
+      </w:r>
+    </w:p>
+    <w:p>
+      <w:pPr>
+        <w:spacing w:before="120" w:after="144" w:line="240" w:lineRule="auto"/>
+        <w:ind w:left="48" w:right="48"/>
+        <w:jc w:val="both"/>
+        <w:rPr>
+          <w:rFonts w:eastAsia="Times New Roman" w:cstheme="minorHAnsi"/>
+          <w:sz w:val="24"/>
+          <w:szCs w:val="24"/>
+        </w:rPr>
+      </w:pPr>
+      <w:r>
+        <w:rPr>
+          <w:rFonts w:eastAsia="Times New Roman" w:cstheme="minorHAnsi"/>
+          <w:sz w:val="24"/>
+          <w:szCs w:val="24"/>
+        </w:rPr>
+        <w:t>Following are the basic operations supported by a list.</w:t>
+      </w:r>
+    </w:p>
+    <w:p>
+      <w:pPr>
+        <w:numPr>
+          <w:ilvl w:val="0"/>
+          <w:numId w:val="4"/>
+        </w:numPr>
+        <w:spacing w:before="120" w:after="144" w:line="240" w:lineRule="auto"/>
+        <w:ind w:left="768" w:right="48"/>
+        <w:jc w:val="both"/>
+        <w:rPr>
+          <w:rFonts w:eastAsia="Times New Roman" w:cstheme="minorHAnsi"/>
+          <w:sz w:val="24"/>
+          <w:szCs w:val="24"/>
+        </w:rPr>
+      </w:pPr>
+      <w:r>
+        <w:rPr>
+          <w:rFonts w:eastAsia="Times New Roman" w:cstheme="minorHAnsi"/>
+          <w:b/>
+          <w:bCs/>
+          <w:sz w:val="24"/>
+          <w:szCs w:val="24"/>
+        </w:rPr>
+        <w:t>Insertion</w:t>
+      </w:r>
+      <w:r>
+        <w:rPr>
+          <w:rFonts w:eastAsia="Times New Roman" w:cstheme="minorHAnsi"/>
+          <w:sz w:val="24"/>
+          <w:szCs w:val="24"/>
+        </w:rPr>
+        <w:t> − add an element at the beginning of the list.</w:t>
+      </w:r>
+    </w:p>
+    <w:p>
+      <w:pPr>
+        <w:numPr>
+          <w:ilvl w:val="0"/>
+          <w:numId w:val="4"/>
+        </w:numPr>
+        <w:spacing w:before="120" w:after="144" w:line="240" w:lineRule="auto"/>
+        <w:ind w:left="768" w:right="48"/>
+        <w:jc w:val="both"/>
+        <w:rPr>
+          <w:rFonts w:eastAsia="Times New Roman" w:cstheme="minorHAnsi"/>
+          <w:sz w:val="24"/>
+          <w:szCs w:val="24"/>
+        </w:rPr>
+      </w:pPr>
+      <w:r>
+        <w:rPr>
+          <w:rFonts w:eastAsia="Times New Roman" w:cstheme="minorHAnsi"/>
+          <w:b/>
+          <w:bCs/>
+          <w:sz w:val="24"/>
+          <w:szCs w:val="24"/>
+        </w:rPr>
+        <w:t>Deletion</w:t>
+      </w:r>
+      <w:r>
+        <w:rPr>
+          <w:rFonts w:eastAsia="Times New Roman" w:cstheme="minorHAnsi"/>
+          <w:sz w:val="24"/>
+          <w:szCs w:val="24"/>
+        </w:rPr>
+        <w:t> − delete an element at the beginning of the list.</w:t>
+      </w:r>
+    </w:p>
+    <w:p>
+      <w:pPr>
+        <w:numPr>
+          <w:ilvl w:val="0"/>
+          <w:numId w:val="4"/>
+        </w:numPr>
+        <w:spacing w:before="120" w:after="144" w:line="240" w:lineRule="auto"/>
+        <w:ind w:left="768" w:right="48"/>
+        <w:jc w:val="both"/>
+        <w:rPr>
+          <w:rFonts w:eastAsia="Times New Roman" w:cstheme="minorHAnsi"/>
+          <w:sz w:val="24"/>
+          <w:szCs w:val="24"/>
+        </w:rPr>
+      </w:pPr>
+      <w:r>
+        <w:rPr>
+          <w:rFonts w:eastAsia="Times New Roman" w:cstheme="minorHAnsi"/>
+          <w:b/>
+          <w:bCs/>
+          <w:sz w:val="24"/>
+          <w:szCs w:val="24"/>
+        </w:rPr>
+        <w:t>Display</w:t>
+      </w:r>
+      <w:r>
+        <w:rPr>
+          <w:rFonts w:eastAsia="Times New Roman" w:cstheme="minorHAnsi"/>
+          <w:sz w:val="24"/>
+          <w:szCs w:val="24"/>
+        </w:rPr>
+        <w:t> − displaying complete list.</w:t>
+      </w:r>
+    </w:p>
+    <w:p>
+      <w:pPr>
+        <w:numPr>
+          <w:ilvl w:val="0"/>
+          <w:numId w:val="4"/>
+        </w:numPr>
+        <w:spacing w:before="120" w:after="144" w:line="240" w:lineRule="auto"/>
+        <w:ind w:left="768" w:right="48"/>
+        <w:jc w:val="both"/>
+        <w:rPr>
+          <w:rFonts w:eastAsia="Times New Roman" w:cstheme="minorHAnsi"/>
+          <w:sz w:val="24"/>
+          <w:szCs w:val="24"/>
+        </w:rPr>
+      </w:pPr>
+      <w:r>
+        <w:rPr>
+          <w:rFonts w:eastAsia="Times New Roman" w:cstheme="minorHAnsi"/>
+          <w:b/>
+          <w:bCs/>
+          <w:sz w:val="24"/>
+          <w:szCs w:val="24"/>
+        </w:rPr>
+        <w:t>Search</w:t>
+      </w:r>
+      <w:r>
+        <w:rPr>
+          <w:rFonts w:eastAsia="Times New Roman" w:cstheme="minorHAnsi"/>
+          <w:sz w:val="24"/>
+          <w:szCs w:val="24"/>
+        </w:rPr>
+        <w:t> − search an element using given key.</w:t>
+      </w:r>
+    </w:p>
+    <w:p>
+      <w:pPr>
+        <w:numPr>
+          <w:ilvl w:val="0"/>
+          <w:numId w:val="4"/>
+        </w:numPr>
+        <w:spacing w:before="120" w:after="144" w:line="240" w:lineRule="auto"/>
+        <w:ind w:left="768" w:right="48"/>
+        <w:jc w:val="both"/>
+        <w:rPr>
+          <w:rFonts w:eastAsia="Times New Roman" w:cstheme="minorHAnsi"/>
+          <w:sz w:val="24"/>
+          <w:szCs w:val="24"/>
+        </w:rPr>
+      </w:pPr>
+      <w:r>
+        <w:rPr>
+          <w:rFonts w:eastAsia="Times New Roman" w:cstheme="minorHAnsi"/>
+          <w:b/>
+          <w:bCs/>
+          <w:sz w:val="24"/>
+          <w:szCs w:val="24"/>
+        </w:rPr>
+        <w:t>Delete</w:t>
+      </w:r>
+      <w:r>
+        <w:rPr>
+          <w:rFonts w:eastAsia="Times New Roman" w:cstheme="minorHAnsi"/>
+          <w:sz w:val="24"/>
+          <w:szCs w:val="24"/>
+        </w:rPr>
+        <w:t> − delete an element using given key.</w:t>
+      </w:r>
+    </w:p>
+    <w:p>
+      <w:pPr>
+        <w:rPr>
+          <w:rFonts w:cstheme="minorHAnsi"/>
+          <w:sz w:val="24"/>
+          <w:szCs w:val="24"/>
+        </w:rPr>
+      </w:pPr>
+    </w:p>
     <w:sectPr>
       <w:pgSz w:w="12240" w:h="15840"/>
       <w:pgMar w:top="1440" w:right="1440" w:bottom="1440" w:left="1440" w:header="720" w:footer="720" w:gutter="0"/>
@@ -583,6 +1011,304 @@
     </w:lvl>
   </w:abstractNum>
   <w:abstractNum w:abstractNumId="1">
+    <w:nsid w:val="3F8D4005"/>
+    <w:multiLevelType w:val="multilevel"/>
+    <w:tmpl w:val="715AEFF8"/>
+    <w:lvl w:ilvl="0">
+      <w:start w:val="1"/>
+      <w:numFmt w:val="bullet"/>
+      <w:lvlText w:val=""/>
+      <w:lvlJc w:val="left"/>
+      <w:pPr>
+        <w:tabs>
+          <w:tab w:val="num" w:pos="720"/>
+        </w:tabs>
+        <w:ind w:left="720" w:hanging="360"/>
+      </w:pPr>
+      <w:rPr>
+        <w:rFonts w:ascii="Symbol" w:hAnsi="Symbol" w:hint="default"/>
+        <w:sz w:val="20"/>
+      </w:rPr>
+    </w:lvl>
+    <w:lvl w:ilvl="1" w:tentative="1">
+      <w:start w:val="1"/>
+      <w:numFmt w:val="bullet"/>
+      <w:lvlText w:val="o"/>
+      <w:lvlJc w:val="left"/>
+      <w:pPr>
+        <w:tabs>
+          <w:tab w:val="num" w:pos="1440"/>
+        </w:tabs>
+        <w:ind w:left="1440" w:hanging="360"/>
+      </w:pPr>
+      <w:rPr>
+        <w:rFonts w:ascii="Courier New" w:hAnsi="Courier New" w:hint="default"/>
+        <w:sz w:val="20"/>
+      </w:rPr>
+    </w:lvl>
+    <w:lvl w:ilvl="2" w:tentative="1">
+      <w:start w:val="1"/>
+      <w:numFmt w:val="bullet"/>
+      <w:lvlText w:val=""/>
+      <w:lvlJc w:val="left"/>
+      <w:pPr>
+        <w:tabs>
+          <w:tab w:val="num" w:pos="2160"/>
+        </w:tabs>
+        <w:ind w:left="2160" w:hanging="360"/>
+      </w:pPr>
+      <w:rPr>
+        <w:rFonts w:ascii="Wingdings" w:hAnsi="Wingdings" w:hint="default"/>
+        <w:sz w:val="20"/>
+      </w:rPr>
+    </w:lvl>
+    <w:lvl w:ilvl="3" w:tentative="1">
+      <w:start w:val="1"/>
+      <w:numFmt w:val="bullet"/>
+      <w:lvlText w:val=""/>
+      <w:lvlJc w:val="left"/>
+      <w:pPr>
+        <w:tabs>
+          <w:tab w:val="num" w:pos="2880"/>
+        </w:tabs>
+        <w:ind w:left="2880" w:hanging="360"/>
+      </w:pPr>
+      <w:rPr>
+        <w:rFonts w:ascii="Wingdings" w:hAnsi="Wingdings" w:hint="default"/>
+        <w:sz w:val="20"/>
+      </w:rPr>
+    </w:lvl>
+    <w:lvl w:ilvl="4" w:tentative="1">
+      <w:start w:val="1"/>
+      <w:numFmt w:val="bullet"/>
+      <w:lvlText w:val=""/>
+      <w:lvlJc w:val="left"/>
+      <w:pPr>
+        <w:tabs>
+          <w:tab w:val="num" w:pos="3600"/>
+        </w:tabs>
+        <w:ind w:left="3600" w:hanging="360"/>
+      </w:pPr>
+      <w:rPr>
+        <w:rFonts w:ascii="Wingdings" w:hAnsi="Wingdings" w:hint="default"/>
+        <w:sz w:val="20"/>
+      </w:rPr>
+    </w:lvl>
+    <w:lvl w:ilvl="5" w:tentative="1">
+      <w:start w:val="1"/>
+      <w:numFmt w:val="bullet"/>
+      <w:lvlText w:val=""/>
+      <w:lvlJc w:val="left"/>
+      <w:pPr>
+        <w:tabs>
+          <w:tab w:val="num" w:pos="4320"/>
+        </w:tabs>
+        <w:ind w:left="4320" w:hanging="360"/>
+      </w:pPr>
+      <w:rPr>
+        <w:rFonts w:ascii="Wingdings" w:hAnsi="Wingdings" w:hint="default"/>
+        <w:sz w:val="20"/>
+      </w:rPr>
+    </w:lvl>
+    <w:lvl w:ilvl="6" w:tentative="1">
+      <w:start w:val="1"/>
+      <w:numFmt w:val="bullet"/>
+      <w:lvlText w:val=""/>
+      <w:lvlJc w:val="left"/>
+      <w:pPr>
+        <w:tabs>
+          <w:tab w:val="num" w:pos="5040"/>
+        </w:tabs>
+        <w:ind w:left="5040" w:hanging="360"/>
+      </w:pPr>
+      <w:rPr>
+        <w:rFonts w:ascii="Wingdings" w:hAnsi="Wingdings" w:hint="default"/>
+        <w:sz w:val="20"/>
+      </w:rPr>
+    </w:lvl>
+    <w:lvl w:ilvl="7" w:tentative="1">
+      <w:start w:val="1"/>
+      <w:numFmt w:val="bullet"/>
+      <w:lvlText w:val=""/>
+      <w:lvlJc w:val="left"/>
+      <w:pPr>
+        <w:tabs>
+          <w:tab w:val="num" w:pos="5760"/>
+        </w:tabs>
+        <w:ind w:left="5760" w:hanging="360"/>
+      </w:pPr>
+      <w:rPr>
+        <w:rFonts w:ascii="Wingdings" w:hAnsi="Wingdings" w:hint="default"/>
+        <w:sz w:val="20"/>
+      </w:rPr>
+    </w:lvl>
+    <w:lvl w:ilvl="8" w:tentative="1">
+      <w:start w:val="1"/>
+      <w:numFmt w:val="bullet"/>
+      <w:lvlText w:val=""/>
+      <w:lvlJc w:val="left"/>
+      <w:pPr>
+        <w:tabs>
+          <w:tab w:val="num" w:pos="6480"/>
+        </w:tabs>
+        <w:ind w:left="6480" w:hanging="360"/>
+      </w:pPr>
+      <w:rPr>
+        <w:rFonts w:ascii="Wingdings" w:hAnsi="Wingdings" w:hint="default"/>
+        <w:sz w:val="20"/>
+      </w:rPr>
+    </w:lvl>
+  </w:abstractNum>
+  <w:abstractNum w:abstractNumId="2">
+    <w:nsid w:val="657C0BCB"/>
+    <w:multiLevelType w:val="multilevel"/>
+    <w:tmpl w:val="29FE5F2C"/>
+    <w:lvl w:ilvl="0">
+      <w:start w:val="1"/>
+      <w:numFmt w:val="bullet"/>
+      <w:lvlText w:val=""/>
+      <w:lvlJc w:val="left"/>
+      <w:pPr>
+        <w:tabs>
+          <w:tab w:val="num" w:pos="720"/>
+        </w:tabs>
+        <w:ind w:left="720" w:hanging="360"/>
+      </w:pPr>
+      <w:rPr>
+        <w:rFonts w:ascii="Symbol" w:hAnsi="Symbol" w:hint="default"/>
+        <w:sz w:val="20"/>
+      </w:rPr>
+    </w:lvl>
+    <w:lvl w:ilvl="1" w:tentative="1">
+      <w:start w:val="1"/>
+      <w:numFmt w:val="bullet"/>
+      <w:lvlText w:val="o"/>
+      <w:lvlJc w:val="left"/>
+      <w:pPr>
+        <w:tabs>
+          <w:tab w:val="num" w:pos="1440"/>
+        </w:tabs>
+        <w:ind w:left="1440" w:hanging="360"/>
+      </w:pPr>
+      <w:rPr>
+        <w:rFonts w:ascii="Courier New" w:hAnsi="Courier New" w:hint="default"/>
+        <w:sz w:val="20"/>
+      </w:rPr>
+    </w:lvl>
+    <w:lvl w:ilvl="2" w:tentative="1">
+      <w:start w:val="1"/>
+      <w:numFmt w:val="bullet"/>
+      <w:lvlText w:val=""/>
+      <w:lvlJc w:val="left"/>
+      <w:pPr>
+        <w:tabs>
+          <w:tab w:val="num" w:pos="2160"/>
+        </w:tabs>
+        <w:ind w:left="2160" w:hanging="360"/>
+      </w:pPr>
+      <w:rPr>
+        <w:rFonts w:ascii="Wingdings" w:hAnsi="Wingdings" w:hint="default"/>
+        <w:sz w:val="20"/>
+      </w:rPr>
+    </w:lvl>
+    <w:lvl w:ilvl="3" w:tentative="1">
+      <w:start w:val="1"/>
+      <w:numFmt w:val="bullet"/>
+      <w:lvlText w:val=""/>
+      <w:lvlJc w:val="left"/>
+      <w:pPr>
+        <w:tabs>
+          <w:tab w:val="num" w:pos="2880"/>
+        </w:tabs>
+        <w:ind w:left="2880" w:hanging="360"/>
+      </w:pPr>
+      <w:rPr>
+        <w:rFonts w:ascii="Wingdings" w:hAnsi="Wingdings" w:hint="default"/>
+        <w:sz w:val="20"/>
+      </w:rPr>
+    </w:lvl>
+    <w:lvl w:ilvl="4" w:tentative="1">
+      <w:start w:val="1"/>
+      <w:numFmt w:val="bullet"/>
+      <w:lvlText w:val=""/>
+      <w:lvlJc w:val="left"/>
+      <w:pPr>
+        <w:tabs>
+          <w:tab w:val="num" w:pos="3600"/>
+        </w:tabs>
+        <w:ind w:left="3600" w:hanging="360"/>
+      </w:pPr>
+      <w:rPr>
+        <w:rFonts w:ascii="Wingdings" w:hAnsi="Wingdings" w:hint="default"/>
+        <w:sz w:val="20"/>
+      </w:rPr>
+    </w:lvl>
+    <w:lvl w:ilvl="5" w:tentative="1">
+      <w:start w:val="1"/>
+      <w:numFmt w:val="bullet"/>
+      <w:lvlText w:val=""/>
+      <w:lvlJc w:val="left"/>
+      <w:pPr>
+        <w:tabs>
+          <w:tab w:val="num" w:pos="4320"/>
+        </w:tabs>
+        <w:ind w:left="4320" w:hanging="360"/>
+      </w:pPr>
+      <w:rPr>
+        <w:rFonts w:ascii="Wingdings" w:hAnsi="Wingdings" w:hint="default"/>
+        <w:sz w:val="20"/>
+      </w:rPr>
+    </w:lvl>
+    <w:lvl w:ilvl="6" w:tentative="1">
+      <w:start w:val="1"/>
+      <w:numFmt w:val="bullet"/>
+      <w:lvlText w:val=""/>
+      <w:lvlJc w:val="left"/>
+      <w:pPr>
+        <w:tabs>
+          <w:tab w:val="num" w:pos="5040"/>
+        </w:tabs>
+        <w:ind w:left="5040" w:hanging="360"/>
+      </w:pPr>
+      <w:rPr>
+        <w:rFonts w:ascii="Wingdings" w:hAnsi="Wingdings" w:hint="default"/>
+        <w:sz w:val="20"/>
+      </w:rPr>
+    </w:lvl>
+    <w:lvl w:ilvl="7" w:tentative="1">
+      <w:start w:val="1"/>
+      <w:numFmt w:val="bullet"/>
+      <w:lvlText w:val=""/>
+      <w:lvlJc w:val="left"/>
+      <w:pPr>
+        <w:tabs>
+          <w:tab w:val="num" w:pos="5760"/>
+        </w:tabs>
+        <w:ind w:left="5760" w:hanging="360"/>
+      </w:pPr>
+      <w:rPr>
+        <w:rFonts w:ascii="Wingdings" w:hAnsi="Wingdings" w:hint="default"/>
+        <w:sz w:val="20"/>
+      </w:rPr>
+    </w:lvl>
+    <w:lvl w:ilvl="8" w:tentative="1">
+      <w:start w:val="1"/>
+      <w:numFmt w:val="bullet"/>
+      <w:lvlText w:val=""/>
+      <w:lvlJc w:val="left"/>
+      <w:pPr>
+        <w:tabs>
+          <w:tab w:val="num" w:pos="6480"/>
+        </w:tabs>
+        <w:ind w:left="6480" w:hanging="360"/>
+      </w:pPr>
+      <w:rPr>
+        <w:rFonts w:ascii="Wingdings" w:hAnsi="Wingdings" w:hint="default"/>
+        <w:sz w:val="20"/>
+      </w:rPr>
+    </w:lvl>
+  </w:abstractNum>
+  <w:abstractNum w:abstractNumId="3">
     <w:nsid w:val="6EB67D80"/>
     <w:multiLevelType w:val="multilevel"/>
     <w:tmpl w:val="D232786A"/>
@@ -735,6 +1461,12 @@
     <w:abstractNumId w:val="0"/>
   </w:num>
   <w:num w:numId="2">
+    <w:abstractNumId w:val="3"/>
+  </w:num>
+  <w:num w:numId="3">
+    <w:abstractNumId w:val="2"/>
+  </w:num>
+  <w:num w:numId="4">
     <w:abstractNumId w:val="1"/>
   </w:num>
 </w:numbering>
@@ -899,6 +1631,7 @@
   <w:style w:type="paragraph" w:default="1" w:styleId="Normal">
     <w:name w:val="Normal"/>
     <w:qFormat/>
+    <w:rsid w:val="001C1167"/>
   </w:style>
   <w:style w:type="paragraph" w:styleId="Heading2">
     <w:name w:val="heading 2"/>

</xml_diff>